<commit_message>
Dokuments added. Final commit.
Dokuments added. Final commit.
</commit_message>
<xml_diff>
--- a/Documents/Documentation.docx
+++ b/Documents/Documentation.docx
@@ -1138,8 +1138,6 @@
             <w:br w:type="page"/>
           </w:r>
         </w:p>
-        <w:bookmarkStart w:id="0" w:name="_GoBack" w:displacedByCustomXml="next"/>
-        <w:bookmarkEnd w:id="0" w:displacedByCustomXml="next"/>
       </w:sdtContent>
     </w:sdt>
     <w:sdt>
@@ -1176,7 +1174,15 @@
             <w:rPr>
               <w:rStyle w:val="Heading1Char"/>
             </w:rPr>
-            <w:t>Innehåll</w:t>
+            <w:t>Inne</w:t>
+          </w:r>
+          <w:bookmarkStart w:id="0" w:name="_GoBack"/>
+          <w:bookmarkEnd w:id="0"/>
+          <w:r>
+            <w:rPr>
+              <w:rStyle w:val="Heading1Char"/>
+            </w:rPr>
+            <w:t>håll</w:t>
           </w:r>
           <w:proofErr w:type="spellEnd"/>
         </w:p>
@@ -1201,7 +1207,7 @@
           <w:r>
             <w:fldChar w:fldCharType="separate"/>
           </w:r>
-          <w:hyperlink w:anchor="_Toc370311342" w:history="1">
+          <w:hyperlink w:anchor="_Toc370328257" w:history="1">
             <w:r>
               <w:rPr>
                 <w:rStyle w:val="Hyperlink"/>
@@ -1229,7 +1235,7 @@
                 <w:noProof/>
                 <w:webHidden/>
               </w:rPr>
-              <w:instrText xml:space="preserve"> PAGEREF _Toc370311342 \h </w:instrText>
+              <w:instrText xml:space="preserve"> PAGEREF _Toc370328257 \h </w:instrText>
             </w:r>
             <w:r>
               <w:rPr>
@@ -1272,7 +1278,7 @@
               <w:lang w:val="sv-SE" w:eastAsia="sv-SE"/>
             </w:rPr>
           </w:pPr>
-          <w:hyperlink w:anchor="_Toc370311343" w:history="1">
+          <w:hyperlink w:anchor="_Toc370328258" w:history="1">
             <w:r>
               <w:rPr>
                 <w:rStyle w:val="Hyperlink"/>
@@ -1300,7 +1306,7 @@
                 <w:noProof/>
                 <w:webHidden/>
               </w:rPr>
-              <w:instrText xml:space="preserve"> PAGEREF _Toc370311343 \h </w:instrText>
+              <w:instrText xml:space="preserve"> PAGEREF _Toc370328258 \h </w:instrText>
             </w:r>
             <w:r>
               <w:rPr>
@@ -1343,7 +1349,7 @@
               <w:lang w:val="sv-SE" w:eastAsia="sv-SE"/>
             </w:rPr>
           </w:pPr>
-          <w:hyperlink w:anchor="_Toc370311344" w:history="1">
+          <w:hyperlink w:anchor="_Toc370328259" w:history="1">
             <w:r>
               <w:rPr>
                 <w:rStyle w:val="Hyperlink"/>
@@ -1371,7 +1377,7 @@
                 <w:noProof/>
                 <w:webHidden/>
               </w:rPr>
-              <w:instrText xml:space="preserve"> PAGEREF _Toc370311344 \h </w:instrText>
+              <w:instrText xml:space="preserve"> PAGEREF _Toc370328259 \h </w:instrText>
             </w:r>
             <w:r>
               <w:rPr>
@@ -1414,7 +1420,7 @@
               <w:lang w:val="sv-SE" w:eastAsia="sv-SE"/>
             </w:rPr>
           </w:pPr>
-          <w:hyperlink w:anchor="_Toc370311345" w:history="1">
+          <w:hyperlink w:anchor="_Toc370328260" w:history="1">
             <w:r>
               <w:rPr>
                 <w:rStyle w:val="Hyperlink"/>
@@ -1442,7 +1448,7 @@
                 <w:noProof/>
                 <w:webHidden/>
               </w:rPr>
-              <w:instrText xml:space="preserve"> PAGEREF _Toc370311345 \h </w:instrText>
+              <w:instrText xml:space="preserve"> PAGEREF _Toc370328260 \h </w:instrText>
             </w:r>
             <w:r>
               <w:rPr>
@@ -1485,7 +1491,7 @@
               <w:lang w:val="sv-SE" w:eastAsia="sv-SE"/>
             </w:rPr>
           </w:pPr>
-          <w:hyperlink w:anchor="_Toc370311346" w:history="1">
+          <w:hyperlink w:anchor="_Toc370328261" w:history="1">
             <w:r>
               <w:rPr>
                 <w:rStyle w:val="Hyperlink"/>
@@ -1513,7 +1519,7 @@
                 <w:noProof/>
                 <w:webHidden/>
               </w:rPr>
-              <w:instrText xml:space="preserve"> PAGEREF _Toc370311346 \h </w:instrText>
+              <w:instrText xml:space="preserve"> PAGEREF _Toc370328261 \h </w:instrText>
             </w:r>
             <w:r>
               <w:rPr>
@@ -1556,7 +1562,7 @@
               <w:lang w:val="sv-SE" w:eastAsia="sv-SE"/>
             </w:rPr>
           </w:pPr>
-          <w:hyperlink w:anchor="_Toc370311347" w:history="1">
+          <w:hyperlink w:anchor="_Toc370328262" w:history="1">
             <w:r>
               <w:rPr>
                 <w:rStyle w:val="Hyperlink"/>
@@ -1584,7 +1590,7 @@
                 <w:noProof/>
                 <w:webHidden/>
               </w:rPr>
-              <w:instrText xml:space="preserve"> PAGEREF _Toc370311347 \h </w:instrText>
+              <w:instrText xml:space="preserve"> PAGEREF _Toc370328262 \h </w:instrText>
             </w:r>
             <w:r>
               <w:rPr>
@@ -1627,7 +1633,7 @@
               <w:lang w:val="sv-SE" w:eastAsia="sv-SE"/>
             </w:rPr>
           </w:pPr>
-          <w:hyperlink w:anchor="_Toc370311348" w:history="1">
+          <w:hyperlink w:anchor="_Toc370328263" w:history="1">
             <w:r>
               <w:rPr>
                 <w:rStyle w:val="Hyperlink"/>
@@ -1655,7 +1661,7 @@
                 <w:noProof/>
                 <w:webHidden/>
               </w:rPr>
-              <w:instrText xml:space="preserve"> PAGEREF _Toc370311348 \h </w:instrText>
+              <w:instrText xml:space="preserve"> PAGEREF _Toc370328263 \h </w:instrText>
             </w:r>
             <w:r>
               <w:rPr>
@@ -1698,7 +1704,7 @@
               <w:lang w:val="sv-SE" w:eastAsia="sv-SE"/>
             </w:rPr>
           </w:pPr>
-          <w:hyperlink w:anchor="_Toc370311349" w:history="1">
+          <w:hyperlink w:anchor="_Toc370328264" w:history="1">
             <w:r>
               <w:rPr>
                 <w:rStyle w:val="Hyperlink"/>
@@ -1726,7 +1732,7 @@
                 <w:noProof/>
                 <w:webHidden/>
               </w:rPr>
-              <w:instrText xml:space="preserve"> PAGEREF _Toc370311349 \h </w:instrText>
+              <w:instrText xml:space="preserve"> PAGEREF _Toc370328264 \h </w:instrText>
             </w:r>
             <w:r>
               <w:rPr>
@@ -1769,7 +1775,7 @@
               <w:lang w:val="sv-SE" w:eastAsia="sv-SE"/>
             </w:rPr>
           </w:pPr>
-          <w:hyperlink w:anchor="_Toc370311350" w:history="1">
+          <w:hyperlink w:anchor="_Toc370328265" w:history="1">
             <w:r>
               <w:rPr>
                 <w:rStyle w:val="Hyperlink"/>
@@ -1797,7 +1803,7 @@
                 <w:noProof/>
                 <w:webHidden/>
               </w:rPr>
-              <w:instrText xml:space="preserve"> PAGEREF _Toc370311350 \h </w:instrText>
+              <w:instrText xml:space="preserve"> PAGEREF _Toc370328265 \h </w:instrText>
             </w:r>
             <w:r>
               <w:rPr>
@@ -1840,7 +1846,7 @@
               <w:lang w:val="sv-SE" w:eastAsia="sv-SE"/>
             </w:rPr>
           </w:pPr>
-          <w:hyperlink w:anchor="_Toc370311351" w:history="1">
+          <w:hyperlink w:anchor="_Toc370328266" w:history="1">
             <w:r>
               <w:rPr>
                 <w:rStyle w:val="Hyperlink"/>
@@ -1868,7 +1874,7 @@
                 <w:noProof/>
                 <w:webHidden/>
               </w:rPr>
-              <w:instrText xml:space="preserve"> PAGEREF _Toc370311351 \h </w:instrText>
+              <w:instrText xml:space="preserve"> PAGEREF _Toc370328266 \h </w:instrText>
             </w:r>
             <w:r>
               <w:rPr>
@@ -1911,7 +1917,7 @@
               <w:lang w:val="sv-SE" w:eastAsia="sv-SE"/>
             </w:rPr>
           </w:pPr>
-          <w:hyperlink w:anchor="_Toc370311352" w:history="1">
+          <w:hyperlink w:anchor="_Toc370328267" w:history="1">
             <w:r>
               <w:rPr>
                 <w:rStyle w:val="Hyperlink"/>
@@ -1939,7 +1945,7 @@
                 <w:noProof/>
                 <w:webHidden/>
               </w:rPr>
-              <w:instrText xml:space="preserve"> PAGEREF _Toc370311352 \h </w:instrText>
+              <w:instrText xml:space="preserve"> PAGEREF _Toc370328267 \h </w:instrText>
             </w:r>
             <w:r>
               <w:rPr>
@@ -1982,7 +1988,7 @@
               <w:lang w:val="sv-SE" w:eastAsia="sv-SE"/>
             </w:rPr>
           </w:pPr>
-          <w:hyperlink w:anchor="_Toc370311353" w:history="1">
+          <w:hyperlink w:anchor="_Toc370328268" w:history="1">
             <w:r>
               <w:rPr>
                 <w:rStyle w:val="Hyperlink"/>
@@ -2010,7 +2016,7 @@
                 <w:noProof/>
                 <w:webHidden/>
               </w:rPr>
-              <w:instrText xml:space="preserve"> PAGEREF _Toc370311353 \h </w:instrText>
+              <w:instrText xml:space="preserve"> PAGEREF _Toc370328268 \h </w:instrText>
             </w:r>
             <w:r>
               <w:rPr>
@@ -2053,7 +2059,7 @@
               <w:lang w:val="sv-SE" w:eastAsia="sv-SE"/>
             </w:rPr>
           </w:pPr>
-          <w:hyperlink w:anchor="_Toc370311354" w:history="1">
+          <w:hyperlink w:anchor="_Toc370328269" w:history="1">
             <w:r>
               <w:rPr>
                 <w:rStyle w:val="Hyperlink"/>
@@ -2081,7 +2087,7 @@
                 <w:noProof/>
                 <w:webHidden/>
               </w:rPr>
-              <w:instrText xml:space="preserve"> PAGEREF _Toc370311354 \h </w:instrText>
+              <w:instrText xml:space="preserve"> PAGEREF _Toc370328269 \h </w:instrText>
             </w:r>
             <w:r>
               <w:rPr>
@@ -2124,7 +2130,7 @@
               <w:lang w:val="sv-SE" w:eastAsia="sv-SE"/>
             </w:rPr>
           </w:pPr>
-          <w:hyperlink w:anchor="_Toc370311355" w:history="1">
+          <w:hyperlink w:anchor="_Toc370328270" w:history="1">
             <w:r>
               <w:rPr>
                 <w:rStyle w:val="Hyperlink"/>
@@ -2152,7 +2158,7 @@
                 <w:noProof/>
                 <w:webHidden/>
               </w:rPr>
-              <w:instrText xml:space="preserve"> PAGEREF _Toc370311355 \h </w:instrText>
+              <w:instrText xml:space="preserve"> PAGEREF _Toc370328270 \h </w:instrText>
             </w:r>
             <w:r>
               <w:rPr>
@@ -2195,7 +2201,7 @@
               <w:lang w:val="sv-SE" w:eastAsia="sv-SE"/>
             </w:rPr>
           </w:pPr>
-          <w:hyperlink w:anchor="_Toc370311356" w:history="1">
+          <w:hyperlink w:anchor="_Toc370328271" w:history="1">
             <w:r>
               <w:rPr>
                 <w:rStyle w:val="Hyperlink"/>
@@ -2223,7 +2229,7 @@
                 <w:noProof/>
                 <w:webHidden/>
               </w:rPr>
-              <w:instrText xml:space="preserve"> PAGEREF _Toc370311356 \h </w:instrText>
+              <w:instrText xml:space="preserve"> PAGEREF _Toc370328271 \h </w:instrText>
             </w:r>
             <w:r>
               <w:rPr>
@@ -2266,7 +2272,7 @@
               <w:lang w:val="sv-SE" w:eastAsia="sv-SE"/>
             </w:rPr>
           </w:pPr>
-          <w:hyperlink w:anchor="_Toc370311357" w:history="1">
+          <w:hyperlink w:anchor="_Toc370328272" w:history="1">
             <w:r>
               <w:rPr>
                 <w:rStyle w:val="Hyperlink"/>
@@ -2294,7 +2300,7 @@
                 <w:noProof/>
                 <w:webHidden/>
               </w:rPr>
-              <w:instrText xml:space="preserve"> PAGEREF _Toc370311357 \h </w:instrText>
+              <w:instrText xml:space="preserve"> PAGEREF _Toc370328272 \h </w:instrText>
             </w:r>
             <w:r>
               <w:rPr>
@@ -2337,7 +2343,7 @@
               <w:lang w:val="sv-SE" w:eastAsia="sv-SE"/>
             </w:rPr>
           </w:pPr>
-          <w:hyperlink w:anchor="_Toc370311358" w:history="1">
+          <w:hyperlink w:anchor="_Toc370328273" w:history="1">
             <w:r>
               <w:rPr>
                 <w:rStyle w:val="Hyperlink"/>
@@ -2365,7 +2371,7 @@
                 <w:noProof/>
                 <w:webHidden/>
               </w:rPr>
-              <w:instrText xml:space="preserve"> PAGEREF _Toc370311358 \h </w:instrText>
+              <w:instrText xml:space="preserve"> PAGEREF _Toc370328273 \h </w:instrText>
             </w:r>
             <w:r>
               <w:rPr>
@@ -2408,11 +2414,12 @@
               <w:lang w:val="sv-SE" w:eastAsia="sv-SE"/>
             </w:rPr>
           </w:pPr>
-          <w:hyperlink w:anchor="_Toc370311359" w:history="1">
+          <w:hyperlink w:anchor="_Toc370328274" w:history="1">
             <w:r>
               <w:rPr>
                 <w:rStyle w:val="Hyperlink"/>
                 <w:noProof/>
+                <w:lang w:val="sv-SE"/>
               </w:rPr>
               <w:t>Modellen</w:t>
             </w:r>
@@ -2435,7 +2442,7 @@
                 <w:noProof/>
                 <w:webHidden/>
               </w:rPr>
-              <w:instrText xml:space="preserve"> PAGEREF _Toc370311359 \h </w:instrText>
+              <w:instrText xml:space="preserve"> PAGEREF _Toc370328274 \h </w:instrText>
             </w:r>
             <w:r>
               <w:rPr>
@@ -2478,7 +2485,7 @@
               <w:lang w:val="sv-SE" w:eastAsia="sv-SE"/>
             </w:rPr>
           </w:pPr>
-          <w:hyperlink w:anchor="_Toc370311360" w:history="1">
+          <w:hyperlink w:anchor="_Toc370328275" w:history="1">
             <w:r>
               <w:rPr>
                 <w:rStyle w:val="Hyperlink"/>
@@ -2506,7 +2513,7 @@
                 <w:noProof/>
                 <w:webHidden/>
               </w:rPr>
-              <w:instrText xml:space="preserve"> PAGEREF _Toc370311360 \h </w:instrText>
+              <w:instrText xml:space="preserve"> PAGEREF _Toc370328275 \h </w:instrText>
             </w:r>
             <w:r>
               <w:rPr>
@@ -2549,7 +2556,7 @@
               <w:lang w:val="sv-SE" w:eastAsia="sv-SE"/>
             </w:rPr>
           </w:pPr>
-          <w:hyperlink w:anchor="_Toc370311361" w:history="1">
+          <w:hyperlink w:anchor="_Toc370328276" w:history="1">
             <w:r>
               <w:rPr>
                 <w:rStyle w:val="Hyperlink"/>
@@ -2577,7 +2584,7 @@
                 <w:noProof/>
                 <w:webHidden/>
               </w:rPr>
-              <w:instrText xml:space="preserve"> PAGEREF _Toc370311361 \h </w:instrText>
+              <w:instrText xml:space="preserve"> PAGEREF _Toc370328276 \h </w:instrText>
             </w:r>
             <w:r>
               <w:rPr>
@@ -2620,11 +2627,12 @@
               <w:lang w:val="sv-SE" w:eastAsia="sv-SE"/>
             </w:rPr>
           </w:pPr>
-          <w:hyperlink w:anchor="_Toc370311362" w:history="1">
+          <w:hyperlink w:anchor="_Toc370328277" w:history="1">
             <w:r>
               <w:rPr>
                 <w:rStyle w:val="Hyperlink"/>
                 <w:noProof/>
+                <w:lang w:val="sv-SE"/>
               </w:rPr>
               <w:t>Applikationslager</w:t>
             </w:r>
@@ -2647,7 +2655,7 @@
                 <w:noProof/>
                 <w:webHidden/>
               </w:rPr>
-              <w:instrText xml:space="preserve"> PAGEREF _Toc370311362 \h </w:instrText>
+              <w:instrText xml:space="preserve"> PAGEREF _Toc370328277 \h </w:instrText>
             </w:r>
             <w:r>
               <w:rPr>
@@ -2690,7 +2698,7 @@
               <w:lang w:val="sv-SE" w:eastAsia="sv-SE"/>
             </w:rPr>
           </w:pPr>
-          <w:hyperlink w:anchor="_Toc370311363" w:history="1">
+          <w:hyperlink w:anchor="_Toc370328278" w:history="1">
             <w:r>
               <w:rPr>
                 <w:rStyle w:val="Hyperlink"/>
@@ -2717,7 +2725,7 @@
                 <w:noProof/>
                 <w:webHidden/>
               </w:rPr>
-              <w:instrText xml:space="preserve"> PAGEREF _Toc370311363 \h </w:instrText>
+              <w:instrText xml:space="preserve"> PAGEREF _Toc370328278 \h </w:instrText>
             </w:r>
             <w:r>
               <w:rPr>
@@ -2760,7 +2768,70 @@
               <w:lang w:val="sv-SE" w:eastAsia="sv-SE"/>
             </w:rPr>
           </w:pPr>
-          <w:hyperlink w:anchor="_Toc370311364" w:history="1">
+          <w:hyperlink w:anchor="_Toc370328279" w:history="1">
+            <w:r>
+              <w:rPr>
+                <w:noProof/>
+                <w:webHidden/>
+              </w:rPr>
+              <w:tab/>
+            </w:r>
+            <w:r>
+              <w:rPr>
+                <w:noProof/>
+                <w:webHidden/>
+              </w:rPr>
+              <w:fldChar w:fldCharType="begin"/>
+            </w:r>
+            <w:r>
+              <w:rPr>
+                <w:noProof/>
+                <w:webHidden/>
+              </w:rPr>
+              <w:instrText xml:space="preserve"> PAGEREF _Toc370328279 \h </w:instrText>
+            </w:r>
+            <w:r>
+              <w:rPr>
+                <w:noProof/>
+                <w:webHidden/>
+              </w:rPr>
+            </w:r>
+            <w:r>
+              <w:rPr>
+                <w:noProof/>
+                <w:webHidden/>
+              </w:rPr>
+              <w:fldChar w:fldCharType="separate"/>
+            </w:r>
+            <w:r>
+              <w:rPr>
+                <w:noProof/>
+                <w:webHidden/>
+              </w:rPr>
+              <w:t>13</w:t>
+            </w:r>
+            <w:r>
+              <w:rPr>
+                <w:noProof/>
+                <w:webHidden/>
+              </w:rPr>
+              <w:fldChar w:fldCharType="end"/>
+            </w:r>
+          </w:hyperlink>
+        </w:p>
+        <w:p>
+          <w:pPr>
+            <w:pStyle w:val="TOC1"/>
+            <w:tabs>
+              <w:tab w:val="right" w:leader="dot" w:pos="9350"/>
+            </w:tabs>
+            <w:rPr>
+              <w:noProof/>
+              <w:szCs w:val="22"/>
+              <w:lang w:val="sv-SE" w:eastAsia="sv-SE"/>
+            </w:rPr>
+          </w:pPr>
+          <w:hyperlink w:anchor="_Toc370328280" w:history="1">
             <w:r>
               <w:rPr>
                 <w:rStyle w:val="Hyperlink"/>
@@ -2787,7 +2858,7 @@
                 <w:noProof/>
                 <w:webHidden/>
               </w:rPr>
-              <w:instrText xml:space="preserve"> PAGEREF _Toc370311364 \h </w:instrText>
+              <w:instrText xml:space="preserve"> PAGEREF _Toc370328280 \h </w:instrText>
             </w:r>
             <w:r>
               <w:rPr>
@@ -2807,7 +2878,7 @@
                 <w:noProof/>
                 <w:webHidden/>
               </w:rPr>
-              <w:t>13</w:t>
+              <w:t>14</w:t>
             </w:r>
             <w:r>
               <w:rPr>
@@ -2853,7 +2924,7 @@
           <w:lang w:val="sv-SE"/>
         </w:rPr>
       </w:pPr>
-      <w:bookmarkStart w:id="1" w:name="_Toc370311342"/>
+      <w:bookmarkStart w:id="1" w:name="_Toc370328257"/>
       <w:r>
         <w:rPr>
           <w:lang w:val="sv-SE"/>
@@ -3105,7 +3176,7 @@
           <w:lang w:val="sv-SE"/>
         </w:rPr>
       </w:pPr>
-      <w:bookmarkStart w:id="2" w:name="_Toc370311343"/>
+      <w:bookmarkStart w:id="2" w:name="_Toc370328258"/>
       <w:r>
         <w:rPr>
           <w:lang w:val="sv-SE"/>
@@ -3277,7 +3348,7 @@
           <w:lang w:val="sv-SE"/>
         </w:rPr>
       </w:pPr>
-      <w:bookmarkStart w:id="3" w:name="_Toc370311344"/>
+      <w:bookmarkStart w:id="3" w:name="_Toc370328259"/>
       <w:r>
         <w:rPr>
           <w:lang w:val="sv-SE"/>
@@ -3403,7 +3474,7 @@
           <w:lang w:val="sv-SE"/>
         </w:rPr>
       </w:pPr>
-      <w:bookmarkStart w:id="4" w:name="_Toc370311345"/>
+      <w:bookmarkStart w:id="4" w:name="_Toc370328260"/>
       <w:r>
         <w:rPr>
           <w:lang w:val="sv-SE"/>
@@ -3505,7 +3576,7 @@
           <w:lang w:val="sv-SE"/>
         </w:rPr>
       </w:pPr>
-      <w:bookmarkStart w:id="5" w:name="_Toc370311346"/>
+      <w:bookmarkStart w:id="5" w:name="_Toc370328261"/>
       <w:r>
         <w:rPr>
           <w:lang w:val="sv-SE"/>
@@ -3553,7 +3624,7 @@
           <w:lang w:val="sv-SE"/>
         </w:rPr>
       </w:pPr>
-      <w:bookmarkStart w:id="6" w:name="_Toc370311347"/>
+      <w:bookmarkStart w:id="6" w:name="_Toc370328262"/>
       <w:r>
         <w:rPr>
           <w:lang w:val="sv-SE"/>
@@ -3596,7 +3667,7 @@
           <w:lang w:val="sv-SE"/>
         </w:rPr>
       </w:pPr>
-      <w:bookmarkStart w:id="7" w:name="_Toc370311348"/>
+      <w:bookmarkStart w:id="7" w:name="_Toc370328263"/>
       <w:proofErr w:type="spellStart"/>
       <w:r>
         <w:rPr>
@@ -3735,7 +3806,7 @@
           <w:lang w:val="sv-SE"/>
         </w:rPr>
       </w:pPr>
-      <w:bookmarkStart w:id="8" w:name="_Toc370311349"/>
+      <w:bookmarkStart w:id="8" w:name="_Toc370328264"/>
       <w:proofErr w:type="spellStart"/>
       <w:r>
         <w:rPr>
@@ -3870,7 +3941,7 @@
           <w:lang w:val="sv-SE"/>
         </w:rPr>
       </w:pPr>
-      <w:bookmarkStart w:id="9" w:name="_Toc370311350"/>
+      <w:bookmarkStart w:id="9" w:name="_Toc370328265"/>
       <w:r>
         <w:rPr>
           <w:noProof/>
@@ -4003,7 +4074,7 @@
           <w:lang w:val="sv-SE"/>
         </w:rPr>
       </w:pPr>
-      <w:bookmarkStart w:id="10" w:name="_Toc370311351"/>
+      <w:bookmarkStart w:id="10" w:name="_Toc370328266"/>
       <w:r>
         <w:rPr>
           <w:lang w:val="sv-SE"/>
@@ -4171,7 +4242,7 @@
           <w:lang w:val="sv-SE"/>
         </w:rPr>
       </w:pPr>
-      <w:bookmarkStart w:id="11" w:name="_Toc370311352"/>
+      <w:bookmarkStart w:id="11" w:name="_Toc370328267"/>
       <w:proofErr w:type="spellStart"/>
       <w:r>
         <w:rPr>
@@ -4302,7 +4373,7 @@
           <w:lang w:val="sv-SE"/>
         </w:rPr>
       </w:pPr>
-      <w:bookmarkStart w:id="12" w:name="_Toc370311353"/>
+      <w:bookmarkStart w:id="12" w:name="_Toc370328268"/>
       <w:r>
         <w:rPr>
           <w:lang w:val="sv-SE"/>
@@ -4443,7 +4514,7 @@
           <w:lang w:val="sv-SE"/>
         </w:rPr>
       </w:pPr>
-      <w:bookmarkStart w:id="13" w:name="_Toc370311354"/>
+      <w:bookmarkStart w:id="13" w:name="_Toc370328269"/>
       <w:r>
         <w:rPr>
           <w:lang w:val="sv-SE"/>
@@ -4503,7 +4574,7 @@
           <w:lang w:val="sv-SE"/>
         </w:rPr>
       </w:pPr>
-      <w:bookmarkStart w:id="14" w:name="_Toc370311355"/>
+      <w:bookmarkStart w:id="14" w:name="_Toc370328270"/>
       <w:r>
         <w:rPr>
           <w:lang w:val="sv-SE"/>
@@ -4590,7 +4661,7 @@
           <w:lang w:val="sv-SE"/>
         </w:rPr>
       </w:pPr>
-      <w:bookmarkStart w:id="15" w:name="_Toc370311356"/>
+      <w:bookmarkStart w:id="15" w:name="_Toc370328271"/>
       <w:proofErr w:type="spellStart"/>
       <w:r>
         <w:rPr>
@@ -4618,41 +4689,126 @@
         <w:rPr>
           <w:lang w:val="sv-SE"/>
         </w:rPr>
-        <w:t xml:space="preserve">.java” används för att hantera autentisering av användaren och identifiera sessionen. </w:t>
-      </w:r>
-      <w:r>
-        <w:rPr>
-          <w:lang w:val="sv-SE"/>
-        </w:rPr>
-        <w:t xml:space="preserve">Det är den enda </w:t>
+        <w:t xml:space="preserve">.java” </w:t>
+      </w:r>
+      <w:r>
+        <w:rPr>
+          <w:lang w:val="sv-SE"/>
+        </w:rPr>
+        <w:t>innehåller funktioner</w:t>
+      </w:r>
+      <w:r>
+        <w:rPr>
+          <w:lang w:val="sv-SE"/>
+        </w:rPr>
+        <w:t xml:space="preserve"> för autentisering av användaren och</w:t>
+      </w:r>
+      <w:r>
+        <w:rPr>
+          <w:lang w:val="sv-SE"/>
+        </w:rPr>
+        <w:t xml:space="preserve"> identifiering av</w:t>
+      </w:r>
+      <w:r>
+        <w:rPr>
+          <w:lang w:val="sv-SE"/>
+        </w:rPr>
+        <w:t xml:space="preserve"> sessionen</w:t>
+      </w:r>
+      <w:r>
+        <w:rPr>
+          <w:lang w:val="sv-SE"/>
+        </w:rPr>
+        <w:t>.</w:t>
+      </w:r>
+    </w:p>
+    <w:p>
+      <w:pPr>
+        <w:pStyle w:val="Heading2"/>
+        <w:rPr>
+          <w:lang w:val="sv-SE"/>
+        </w:rPr>
+      </w:pPr>
+      <w:bookmarkStart w:id="16" w:name="_Toc370328272"/>
+      <w:r>
+        <w:rPr>
+          <w:lang w:val="sv-SE"/>
+        </w:rPr>
+        <w:t>REST</w:t>
+      </w:r>
+      <w:bookmarkEnd w:id="16"/>
+    </w:p>
+    <w:p>
+      <w:pPr>
+        <w:rPr>
+          <w:lang w:val="sv-SE"/>
+        </w:rPr>
+      </w:pPr>
+      <w:r>
+        <w:rPr>
+          <w:lang w:val="sv-SE"/>
+        </w:rPr>
+        <w:t xml:space="preserve">Filen “TaskManagerResource.java” </w:t>
+      </w:r>
+      <w:r>
+        <w:rPr>
+          <w:lang w:val="sv-SE"/>
+        </w:rPr>
+        <w:t xml:space="preserve">innehåller funktionalitet för att kommunicera med </w:t>
+      </w:r>
+      <w:r>
+        <w:rPr>
+          <w:lang w:val="sv-SE"/>
+        </w:rPr>
+        <w:t xml:space="preserve">modellen. Funktionerna görs genom att användarens webbläsare gör anrop mot i förväg konfigurerade </w:t>
+      </w:r>
+      <w:proofErr w:type="gramStart"/>
+      <w:r>
+        <w:rPr>
+          <w:lang w:val="sv-SE"/>
+        </w:rPr>
+        <w:t>URL:er</w:t>
+      </w:r>
+      <w:proofErr w:type="gramEnd"/>
+      <w:r>
+        <w:rPr>
+          <w:lang w:val="sv-SE"/>
+        </w:rPr>
+        <w:t xml:space="preserve"> . Funktionerna som körs anropar sedan ”</w:t>
       </w:r>
       <w:proofErr w:type="spellStart"/>
       <w:r>
         <w:rPr>
           <w:lang w:val="sv-SE"/>
         </w:rPr>
-        <w:t>funktioneliteten</w:t>
+        <w:t>core</w:t>
       </w:r>
       <w:proofErr w:type="spellEnd"/>
       <w:r>
         <w:rPr>
           <w:lang w:val="sv-SE"/>
         </w:rPr>
-        <w:t xml:space="preserve"> som använder </w:t>
+        <w:t xml:space="preserve">”-objektet som ger tillgång till funktionerna som återfinns i </w:t>
       </w:r>
       <w:proofErr w:type="spellStart"/>
       <w:r>
         <w:rPr>
           <w:lang w:val="sv-SE"/>
         </w:rPr>
-        <w:t>servlet</w:t>
+        <w:t>B</w:t>
+      </w:r>
+      <w:r>
+        <w:rPr>
+          <w:lang w:val="sv-SE"/>
+        </w:rPr>
+        <w:t>ackend</w:t>
       </w:r>
       <w:proofErr w:type="spellEnd"/>
       <w:r>
         <w:rPr>
           <w:lang w:val="sv-SE"/>
         </w:rPr>
-        <w:t xml:space="preserve">. </w:t>
+        <w:t>.</w:t>
       </w:r>
     </w:p>
     <w:p>
@@ -4662,60 +4818,139 @@
           <w:lang w:val="sv-SE"/>
         </w:rPr>
       </w:pPr>
-      <w:bookmarkStart w:id="16" w:name="_Toc370311357"/>
-      <w:r>
-        <w:rPr>
-          <w:lang w:val="sv-SE"/>
-        </w:rPr>
-        <w:t>REST</w:t>
-      </w:r>
-      <w:bookmarkEnd w:id="16"/>
-    </w:p>
-    <w:p>
-      <w:pPr>
-        <w:rPr>
-          <w:lang w:val="sv-SE"/>
-        </w:rPr>
-      </w:pPr>
-      <w:r>
-        <w:rPr>
-          <w:lang w:val="sv-SE"/>
-        </w:rPr>
-        <w:t xml:space="preserve">Filen “TaskManagerResource.java” </w:t>
-      </w:r>
-      <w:r>
-        <w:rPr>
-          <w:lang w:val="sv-SE"/>
-        </w:rPr>
-        <w:t>innehåller funktionalitet för att kommunicera med databasen och övriga funktioner som finns i projektet vi valt att referera till som ”</w:t>
+      <w:bookmarkStart w:id="17" w:name="_Toc370328273"/>
+      <w:r>
+        <w:rPr>
+          <w:lang w:val="sv-SE"/>
+        </w:rPr>
+        <w:t>Java Script</w:t>
+      </w:r>
+      <w:bookmarkEnd w:id="17"/>
+    </w:p>
+    <w:p>
+      <w:pPr>
+        <w:rPr>
+          <w:lang w:val="sv-SE"/>
+        </w:rPr>
+      </w:pPr>
+      <w:r>
+        <w:rPr>
+          <w:lang w:val="sv-SE"/>
+        </w:rPr>
+        <w:t xml:space="preserve">En stor del av hemsidan utgörs </w:t>
+      </w:r>
+      <w:r>
+        <w:rPr>
+          <w:lang w:val="sv-SE"/>
+        </w:rPr>
+        <w:t>utav</w:t>
+      </w:r>
+      <w:r>
+        <w:rPr>
+          <w:lang w:val="sv-SE"/>
+        </w:rPr>
+        <w:t xml:space="preserve"> att hämta och skicka data som är </w:t>
+      </w:r>
+      <w:r>
+        <w:rPr>
+          <w:lang w:val="sv-SE"/>
+        </w:rPr>
+        <w:t>associerad</w:t>
+      </w:r>
+      <w:r>
+        <w:rPr>
+          <w:lang w:val="sv-SE"/>
+        </w:rPr>
+        <w:t xml:space="preserve"> till användarens listor. </w:t>
+      </w:r>
+      <w:r>
+        <w:rPr>
+          <w:lang w:val="sv-SE"/>
+        </w:rPr>
+        <w:t>Dessa funktio</w:t>
+      </w:r>
+      <w:r>
+        <w:rPr>
+          <w:lang w:val="sv-SE"/>
+        </w:rPr>
+        <w:t xml:space="preserve">ner utnyttjar AJAX och </w:t>
       </w:r>
       <w:proofErr w:type="spellStart"/>
       <w:r>
         <w:rPr>
           <w:lang w:val="sv-SE"/>
         </w:rPr>
-        <w:t>backend</w:t>
+        <w:t>jQuery</w:t>
       </w:r>
       <w:proofErr w:type="spellEnd"/>
       <w:r>
         <w:rPr>
           <w:lang w:val="sv-SE"/>
         </w:rPr>
-        <w:t xml:space="preserve">”. I vårt </w:t>
+        <w:t xml:space="preserve">. Java script används även för att dynamiskt skapa listorna som visas upp för användaren. </w:t>
+      </w:r>
+    </w:p>
+    <w:p>
+      <w:pPr>
+        <w:pStyle w:val="Heading1"/>
+        <w:rPr>
+          <w:lang w:val="sv-SE"/>
+        </w:rPr>
+      </w:pPr>
+      <w:bookmarkStart w:id="18" w:name="_Toc370328274"/>
+      <w:r>
+        <w:rPr>
+          <w:lang w:val="sv-SE"/>
+        </w:rPr>
+        <w:t>Modellen</w:t>
+      </w:r>
+      <w:bookmarkEnd w:id="18"/>
+    </w:p>
+    <w:p>
+      <w:pPr>
+        <w:rPr>
+          <w:lang w:val="sv-SE"/>
+        </w:rPr>
+      </w:pPr>
+      <w:r>
+        <w:rPr>
+          <w:lang w:val="sv-SE"/>
+        </w:rPr>
+        <w:t xml:space="preserve">Projektet är uppdelat i två </w:t>
+      </w:r>
+      <w:r>
+        <w:rPr>
+          <w:lang w:val="sv-SE"/>
+        </w:rPr>
+        <w:t>projekt. Dessa två projekt, ”</w:t>
       </w:r>
       <w:proofErr w:type="spellStart"/>
       <w:r>
         <w:rPr>
           <w:lang w:val="sv-SE"/>
         </w:rPr>
-        <w:t>backend</w:t>
+        <w:t>Backend</w:t>
       </w:r>
       <w:proofErr w:type="spellEnd"/>
       <w:r>
         <w:rPr>
           <w:lang w:val="sv-SE"/>
         </w:rPr>
-        <w:t xml:space="preserve"> finns våra metoder gör att hantera logik.</w:t>
+        <w:t>” och ”</w:t>
+      </w:r>
+      <w:proofErr w:type="spellStart"/>
+      <w:r>
+        <w:rPr>
+          <w:lang w:val="sv-SE"/>
+        </w:rPr>
+        <w:t>Fronted</w:t>
+      </w:r>
+      <w:proofErr w:type="spellEnd"/>
+      <w:r>
+        <w:rPr>
+          <w:lang w:val="sv-SE"/>
+        </w:rPr>
+        <w:t>”, är skapade för att separera filer som hanterar det grafiska gränssnittet en användare utnyttjar och funktioner för att hantera logik och data.</w:t>
       </w:r>
     </w:p>
     <w:p>
@@ -4725,127 +4960,7 @@
           <w:lang w:val="sv-SE"/>
         </w:rPr>
       </w:pPr>
-      <w:bookmarkStart w:id="17" w:name="_Toc370311358"/>
-      <w:r>
-        <w:rPr>
-          <w:lang w:val="sv-SE"/>
-        </w:rPr>
-        <w:t>Java Script</w:t>
-      </w:r>
-      <w:bookmarkEnd w:id="17"/>
-    </w:p>
-    <w:p>
-      <w:pPr>
-        <w:rPr>
-          <w:lang w:val="sv-SE"/>
-        </w:rPr>
-      </w:pPr>
-      <w:r>
-        <w:rPr>
-          <w:lang w:val="sv-SE"/>
-        </w:rPr>
-        <w:t xml:space="preserve">En stor del av hemsidan utgörs utan att hämta och skicka data som är </w:t>
-      </w:r>
-      <w:r>
-        <w:rPr>
-          <w:lang w:val="sv-SE"/>
-        </w:rPr>
-        <w:t>associerad</w:t>
-      </w:r>
-      <w:r>
-        <w:rPr>
-          <w:lang w:val="sv-SE"/>
-        </w:rPr>
-        <w:t xml:space="preserve"> till användarens listor. </w:t>
-      </w:r>
-      <w:r>
-        <w:rPr>
-          <w:lang w:val="sv-SE"/>
-        </w:rPr>
-        <w:t xml:space="preserve">Dessa funktioner utnyttjar AJAX och </w:t>
-      </w:r>
-      <w:proofErr w:type="spellStart"/>
-      <w:r>
-        <w:rPr>
-          <w:lang w:val="sv-SE"/>
-        </w:rPr>
-        <w:t>jQuery</w:t>
-      </w:r>
-      <w:proofErr w:type="spellEnd"/>
-      <w:r>
-        <w:rPr>
-          <w:lang w:val="sv-SE"/>
-        </w:rPr>
-        <w:t xml:space="preserve">. </w:t>
-      </w:r>
-    </w:p>
-    <w:p>
-      <w:pPr>
-        <w:pStyle w:val="Heading1"/>
-      </w:pPr>
-      <w:bookmarkStart w:id="18" w:name="_Toc370311359"/>
-      <w:proofErr w:type="spellStart"/>
-      <w:r>
-        <w:t>Modellen</w:t>
-      </w:r>
-      <w:bookmarkEnd w:id="18"/>
-      <w:proofErr w:type="spellEnd"/>
-    </w:p>
-    <w:p>
-      <w:pPr>
-        <w:rPr>
-          <w:lang w:val="sv-SE"/>
-        </w:rPr>
-      </w:pPr>
-      <w:r>
-        <w:rPr>
-          <w:lang w:val="sv-SE"/>
-        </w:rPr>
-        <w:t xml:space="preserve">Projektet är uppdelat i två </w:t>
-      </w:r>
-      <w:r>
-        <w:rPr>
-          <w:lang w:val="sv-SE"/>
-        </w:rPr>
-        <w:t>projekt. Dessa två projekt, ”</w:t>
-      </w:r>
-      <w:proofErr w:type="spellStart"/>
-      <w:r>
-        <w:rPr>
-          <w:lang w:val="sv-SE"/>
-        </w:rPr>
-        <w:t>Backend</w:t>
-      </w:r>
-      <w:proofErr w:type="spellEnd"/>
-      <w:r>
-        <w:rPr>
-          <w:lang w:val="sv-SE"/>
-        </w:rPr>
-        <w:t>” och ”</w:t>
-      </w:r>
-      <w:proofErr w:type="spellStart"/>
-      <w:r>
-        <w:rPr>
-          <w:lang w:val="sv-SE"/>
-        </w:rPr>
-        <w:t>Fronted</w:t>
-      </w:r>
-      <w:proofErr w:type="spellEnd"/>
-      <w:r>
-        <w:rPr>
-          <w:lang w:val="sv-SE"/>
-        </w:rPr>
-        <w:t>”, är skapade för att separera filer som hanterar det grafiska gränssnittet en användare utnyttjar och funktioner för att hantera logik och data.</w:t>
-      </w:r>
-    </w:p>
-    <w:p>
-      <w:pPr>
-        <w:pStyle w:val="Heading2"/>
-        <w:rPr>
-          <w:lang w:val="sv-SE"/>
-        </w:rPr>
-      </w:pPr>
-      <w:bookmarkStart w:id="19" w:name="_Toc370311360"/>
+      <w:bookmarkStart w:id="19" w:name="_Toc370328275"/>
       <w:proofErr w:type="spellStart"/>
       <w:r>
         <w:rPr>
@@ -4876,7 +4991,7 @@
           <w:lang w:val="sv-SE"/>
         </w:rPr>
       </w:pPr>
-      <w:bookmarkStart w:id="20" w:name="_Toc370311361"/>
+      <w:bookmarkStart w:id="20" w:name="_Toc370328276"/>
       <w:proofErr w:type="spellStart"/>
       <w:r>
         <w:rPr>
@@ -4941,14 +5056,18 @@
     <w:p>
       <w:pPr>
         <w:pStyle w:val="Heading1"/>
-      </w:pPr>
-      <w:bookmarkStart w:id="21" w:name="_Toc370311362"/>
-      <w:proofErr w:type="spellStart"/>
-      <w:r>
+        <w:rPr>
+          <w:lang w:val="sv-SE"/>
+        </w:rPr>
+      </w:pPr>
+      <w:bookmarkStart w:id="21" w:name="_Toc370328277"/>
+      <w:r>
+        <w:rPr>
+          <w:lang w:val="sv-SE"/>
+        </w:rPr>
         <w:t>Applikationslager</w:t>
       </w:r>
       <w:bookmarkEnd w:id="21"/>
-      <w:proofErr w:type="spellEnd"/>
     </w:p>
     <w:p>
       <w:pPr>
@@ -5000,18 +5119,177 @@
       <w:pPr>
         <w:pStyle w:val="Heading1"/>
       </w:pPr>
-      <w:bookmarkStart w:id="22" w:name="_Toc370311363"/>
+      <w:bookmarkStart w:id="22" w:name="_Toc370328278"/>
       <w:r>
         <w:t>UML Diagram</w:t>
       </w:r>
       <w:bookmarkEnd w:id="22"/>
     </w:p>
-    <w:p/>
     <w:p>
       <w:pPr>
         <w:pStyle w:val="Heading1"/>
       </w:pPr>
-      <w:bookmarkStart w:id="23" w:name="_Toc370311364"/>
+    </w:p>
+    <w:p>
+      <w:pPr>
+        <w:pStyle w:val="Heading1"/>
+      </w:pPr>
+    </w:p>
+    <w:p>
+      <w:pPr>
+        <w:pStyle w:val="Heading1"/>
+      </w:pPr>
+    </w:p>
+    <w:p>
+      <w:pPr>
+        <w:pStyle w:val="Heading1"/>
+      </w:pPr>
+    </w:p>
+    <w:p>
+      <w:pPr>
+        <w:pStyle w:val="Heading1"/>
+      </w:pPr>
+    </w:p>
+    <w:p>
+      <w:pPr>
+        <w:pStyle w:val="Heading1"/>
+      </w:pPr>
+      <w:bookmarkStart w:id="23" w:name="_Toc370328279"/>
+      <w:r>
+        <w:rPr>
+          <w:noProof/>
+          <w:lang w:val="sv-SE" w:eastAsia="sv-SE"/>
+        </w:rPr>
+        <w:drawing>
+          <wp:anchor distT="0" distB="0" distL="114300" distR="114300" simplePos="0" relativeHeight="251666432" behindDoc="1" locked="0" layoutInCell="1" allowOverlap="1" wp14:anchorId="7727EDF3" wp14:editId="51E07697">
+            <wp:simplePos x="0" y="0"/>
+            <wp:positionH relativeFrom="margin">
+              <wp:posOffset>-36195</wp:posOffset>
+            </wp:positionH>
+            <wp:positionV relativeFrom="margin">
+              <wp:posOffset>2531745</wp:posOffset>
+            </wp:positionV>
+            <wp:extent cx="8288020" cy="3296920"/>
+            <wp:effectExtent l="0" t="0" r="0" b="0"/>
+            <wp:wrapSquare wrapText="bothSides"/>
+            <wp:docPr id="3" name="Picture 3" descr="Z:\Utbildning\Chalmers\DAT076\diagram1.png"/>
+            <wp:cNvGraphicFramePr>
+              <a:graphicFrameLocks xmlns:a="http://schemas.openxmlformats.org/drawingml/2006/main" noChangeAspect="1"/>
+            </wp:cNvGraphicFramePr>
+            <a:graphic xmlns:a="http://schemas.openxmlformats.org/drawingml/2006/main">
+              <a:graphicData uri="http://schemas.openxmlformats.org/drawingml/2006/picture">
+                <pic:pic xmlns:pic="http://schemas.openxmlformats.org/drawingml/2006/picture">
+                  <pic:nvPicPr>
+                    <pic:cNvPr id="0" name="Picture 7" descr="Z:\Utbildning\Chalmers\DAT076\diagram1.png"/>
+                    <pic:cNvPicPr>
+                      <a:picLocks noChangeAspect="1" noChangeArrowheads="1"/>
+                    </pic:cNvPicPr>
+                  </pic:nvPicPr>
+                  <pic:blipFill>
+                    <a:blip r:embed="rId28" cstate="print">
+                      <a:extLst>
+                        <a:ext uri="{28A0092B-C50C-407E-A947-70E740481C1C}">
+                          <a14:useLocalDpi xmlns:a14="http://schemas.microsoft.com/office/drawing/2010/main" val="0"/>
+                        </a:ext>
+                      </a:extLst>
+                    </a:blip>
+                    <a:srcRect/>
+                    <a:stretch>
+                      <a:fillRect/>
+                    </a:stretch>
+                  </pic:blipFill>
+                  <pic:spPr bwMode="auto">
+                    <a:xfrm rot="5400000">
+                      <a:off x="0" y="0"/>
+                      <a:ext cx="8288020" cy="3296920"/>
+                    </a:xfrm>
+                    <a:prstGeom prst="rect">
+                      <a:avLst/>
+                    </a:prstGeom>
+                    <a:noFill/>
+                    <a:ln>
+                      <a:noFill/>
+                    </a:ln>
+                  </pic:spPr>
+                </pic:pic>
+              </a:graphicData>
+            </a:graphic>
+            <wp14:sizeRelH relativeFrom="page">
+              <wp14:pctWidth>0</wp14:pctWidth>
+            </wp14:sizeRelH>
+            <wp14:sizeRelV relativeFrom="page">
+              <wp14:pctHeight>0</wp14:pctHeight>
+            </wp14:sizeRelV>
+          </wp:anchor>
+        </w:drawing>
+      </w:r>
+      <w:bookmarkEnd w:id="23"/>
+    </w:p>
+    <w:p>
+      <w:pPr>
+        <w:pStyle w:val="Heading1"/>
+      </w:pPr>
+    </w:p>
+    <w:p>
+      <w:pPr>
+        <w:pStyle w:val="Heading1"/>
+      </w:pPr>
+    </w:p>
+    <w:p>
+      <w:pPr>
+        <w:pStyle w:val="Heading1"/>
+      </w:pPr>
+    </w:p>
+    <w:p>
+      <w:pPr>
+        <w:pStyle w:val="Heading1"/>
+      </w:pPr>
+    </w:p>
+    <w:p>
+      <w:pPr>
+        <w:pStyle w:val="Heading1"/>
+      </w:pPr>
+    </w:p>
+    <w:p>
+      <w:pPr>
+        <w:pStyle w:val="Heading1"/>
+      </w:pPr>
+    </w:p>
+    <w:p>
+      <w:pPr>
+        <w:pStyle w:val="Heading1"/>
+      </w:pPr>
+    </w:p>
+    <w:p>
+      <w:pPr>
+        <w:pStyle w:val="Heading1"/>
+      </w:pPr>
+    </w:p>
+    <w:p>
+      <w:pPr>
+        <w:pStyle w:val="Heading1"/>
+      </w:pPr>
+    </w:p>
+    <w:p>
+      <w:pPr>
+        <w:pStyle w:val="Heading1"/>
+      </w:pPr>
+    </w:p>
+    <w:p>
+      <w:pPr>
+        <w:pStyle w:val="Heading1"/>
+      </w:pPr>
+    </w:p>
+    <w:p>
+      <w:pPr>
+        <w:pStyle w:val="Heading1"/>
+      </w:pPr>
+    </w:p>
+    <w:p>
+      <w:pPr>
+        <w:pStyle w:val="Heading1"/>
+      </w:pPr>
+      <w:bookmarkStart w:id="24" w:name="_Toc370328280"/>
       <w:proofErr w:type="spellStart"/>
       <w:r>
         <w:t>Centrala</w:t>
@@ -5024,7 +5302,7 @@
       <w:r>
         <w:t>klasser</w:t>
       </w:r>
-      <w:bookmarkEnd w:id="23"/>
+      <w:bookmarkEnd w:id="24"/>
       <w:proofErr w:type="spellEnd"/>
     </w:p>
     <w:tbl>
@@ -5156,21 +5434,13 @@
               <w:rPr>
                 <w:lang w:val="sv-SE"/>
               </w:rPr>
-              <w:t xml:space="preserve">änds för att kryptera lösenord. Vi använder här en AES metod som även kan används för att kryptera användarens data i </w:t>
-            </w:r>
-            <w:proofErr w:type="spellStart"/>
+              <w:t>änds för att kryptera lösenord. Vi använder här en AES metod som även kan används för att krypte</w:t>
+            </w:r>
             <w:r>
               <w:rPr>
                 <w:lang w:val="sv-SE"/>
               </w:rPr>
-              <w:t>databsen</w:t>
-            </w:r>
-            <w:proofErr w:type="spellEnd"/>
-            <w:r>
-              <w:rPr>
-                <w:lang w:val="sv-SE"/>
-              </w:rPr>
-              <w:t xml:space="preserve">. </w:t>
+              <w:t xml:space="preserve">ra användarens data i databasen. Det vore mer lämpligt att göra en MD5SUM, men genom att implementera en funktion som krypterar all data som användaren sparar i systemet. </w:t>
             </w:r>
           </w:p>
         </w:tc>
@@ -5320,6 +5590,12 @@
               </w:rPr>
               <w:t xml:space="preserve">ekt som representerar en lista med </w:t>
             </w:r>
+            <w:r>
+              <w:rPr>
+                <w:lang w:val="sv-SE"/>
+              </w:rPr>
+              <w:t>”</w:t>
+            </w:r>
             <w:proofErr w:type="spellStart"/>
             <w:r>
               <w:rPr>
@@ -5332,7 +5608,125 @@
               <w:rPr>
                 <w:lang w:val="sv-SE"/>
               </w:rPr>
+              <w:t>”</w:t>
+            </w:r>
+            <w:r>
+              <w:rPr>
+                <w:lang w:val="sv-SE"/>
+              </w:rPr>
               <w:t xml:space="preserve">. </w:t>
+            </w:r>
+          </w:p>
+        </w:tc>
+      </w:tr>
+      <w:tr>
+        <w:tc>
+          <w:tcPr>
+            <w:tcW w:w="2245" w:type="dxa"/>
+          </w:tcPr>
+          <w:p>
+            <w:pPr>
+              <w:rPr>
+                <w:lang w:val="sv-SE"/>
+              </w:rPr>
+            </w:pPr>
+            <w:proofErr w:type="spellStart"/>
+            <w:r>
+              <w:rPr>
+                <w:lang w:val="sv-SE"/>
+              </w:rPr>
+              <w:t>ShoppingListProxy</w:t>
+            </w:r>
+            <w:proofErr w:type="spellEnd"/>
+          </w:p>
+        </w:tc>
+        <w:tc>
+          <w:tcPr>
+            <w:tcW w:w="7105" w:type="dxa"/>
+          </w:tcPr>
+          <w:p>
+            <w:pPr>
+              <w:rPr>
+                <w:lang w:val="sv-SE"/>
+              </w:rPr>
+            </w:pPr>
+            <w:r>
+              <w:rPr>
+                <w:lang w:val="sv-SE"/>
+              </w:rPr>
+              <w:t xml:space="preserve">En </w:t>
+            </w:r>
+            <w:proofErr w:type="spellStart"/>
+            <w:r>
+              <w:rPr>
+                <w:lang w:val="sv-SE"/>
+              </w:rPr>
+              <w:t>proxy</w:t>
+            </w:r>
+            <w:proofErr w:type="spellEnd"/>
+            <w:r>
+              <w:rPr>
+                <w:lang w:val="sv-SE"/>
+              </w:rPr>
+              <w:t xml:space="preserve"> som används för att skapa JSON eller XML data av ett “</w:t>
+            </w:r>
+            <w:proofErr w:type="spellStart"/>
+            <w:r>
+              <w:rPr>
+                <w:lang w:val="sv-SE"/>
+              </w:rPr>
+              <w:t>ShoppingList</w:t>
+            </w:r>
+            <w:proofErr w:type="spellEnd"/>
+            <w:r>
+              <w:rPr>
+                <w:lang w:val="sv-SE"/>
+              </w:rPr>
+              <w:t>”</w:t>
+            </w:r>
+            <w:r>
+              <w:rPr>
+                <w:lang w:val="sv-SE"/>
+              </w:rPr>
+              <w:t xml:space="preserve"> objekt.</w:t>
+            </w:r>
+          </w:p>
+        </w:tc>
+      </w:tr>
+      <w:tr>
+        <w:tc>
+          <w:tcPr>
+            <w:tcW w:w="2245" w:type="dxa"/>
+          </w:tcPr>
+          <w:p>
+            <w:pPr>
+              <w:rPr>
+                <w:lang w:val="sv-SE"/>
+              </w:rPr>
+            </w:pPr>
+            <w:proofErr w:type="spellStart"/>
+            <w:r>
+              <w:rPr>
+                <w:lang w:val="sv-SE"/>
+              </w:rPr>
+              <w:t>TaskManagerResource</w:t>
+            </w:r>
+            <w:proofErr w:type="spellEnd"/>
+          </w:p>
+        </w:tc>
+        <w:tc>
+          <w:tcPr>
+            <w:tcW w:w="7105" w:type="dxa"/>
+          </w:tcPr>
+          <w:p>
+            <w:r>
+              <w:rPr>
+                <w:lang w:val="sv-SE"/>
+              </w:rPr>
+              <w:t>RES</w:t>
+            </w:r>
+            <w:r>
+              <w:t>T.</w:t>
             </w:r>
           </w:p>
         </w:tc>
@@ -5345,7 +5739,7 @@
           <w:p>
             <w:proofErr w:type="spellStart"/>
             <w:r>
-              <w:t>ShoppingListProxy</w:t>
+              <w:t>TaskUser</w:t>
             </w:r>
             <w:proofErr w:type="spellEnd"/>
           </w:p>
@@ -5364,41 +5758,13 @@
               <w:rPr>
                 <w:lang w:val="sv-SE"/>
               </w:rPr>
-              <w:t xml:space="preserve">En </w:t>
-            </w:r>
-            <w:proofErr w:type="spellStart"/>
+              <w:t xml:space="preserve">Ett objekt som används för att </w:t>
+            </w:r>
             <w:r>
               <w:rPr>
                 <w:lang w:val="sv-SE"/>
               </w:rPr>
-              <w:t>proxy</w:t>
-            </w:r>
-            <w:proofErr w:type="spellEnd"/>
-            <w:r>
-              <w:rPr>
-                <w:lang w:val="sv-SE"/>
-              </w:rPr>
-              <w:t xml:space="preserve"> som används för att skapa JSON eller XML data av ett “</w:t>
-            </w:r>
-            <w:proofErr w:type="spellStart"/>
-            <w:r>
-              <w:rPr>
-                <w:lang w:val="sv-SE"/>
-              </w:rPr>
-              <w:t>ShoppingList</w:t>
-            </w:r>
-            <w:proofErr w:type="spellEnd"/>
-            <w:r>
-              <w:rPr>
-                <w:lang w:val="sv-SE"/>
-              </w:rPr>
-              <w:t>”</w:t>
-            </w:r>
-            <w:r>
-              <w:rPr>
-                <w:lang w:val="sv-SE"/>
-              </w:rPr>
-              <w:t xml:space="preserve"> objekt.</w:t>
+              <w:t>representera en användare.</w:t>
             </w:r>
           </w:p>
         </w:tc>
@@ -5411,31 +5777,7 @@
           <w:p>
             <w:proofErr w:type="spellStart"/>
             <w:r>
-              <w:t>TaskManagerResource</w:t>
-            </w:r>
-            <w:proofErr w:type="spellEnd"/>
-          </w:p>
-        </w:tc>
-        <w:tc>
-          <w:tcPr>
-            <w:tcW w:w="7105" w:type="dxa"/>
-          </w:tcPr>
-          <w:p>
-            <w:r>
-              <w:t>REST.</w:t>
-            </w:r>
-          </w:p>
-        </w:tc>
-      </w:tr>
-      <w:tr>
-        <w:tc>
-          <w:tcPr>
-            <w:tcW w:w="2245" w:type="dxa"/>
-          </w:tcPr>
-          <w:p>
-            <w:proofErr w:type="spellStart"/>
-            <w:r>
-              <w:t>TaskUser</w:t>
+              <w:t>TaskMgrServelet</w:t>
             </w:r>
             <w:proofErr w:type="spellEnd"/>
           </w:p>
@@ -5454,64 +5796,6 @@
               <w:rPr>
                 <w:lang w:val="sv-SE"/>
               </w:rPr>
-              <w:t xml:space="preserve">Ett objekt som används för att </w:t>
-            </w:r>
-            <w:r>
-              <w:rPr>
-                <w:lang w:val="sv-SE"/>
-              </w:rPr>
-              <w:t>representera en användare.</w:t>
-            </w:r>
-          </w:p>
-        </w:tc>
-      </w:tr>
-      <w:tr>
-        <w:tc>
-          <w:tcPr>
-            <w:tcW w:w="2245" w:type="dxa"/>
-          </w:tcPr>
-          <w:p>
-            <w:proofErr w:type="spellStart"/>
-            <w:r>
-              <w:t>TaskRegistery</w:t>
-            </w:r>
-            <w:proofErr w:type="spellEnd"/>
-          </w:p>
-        </w:tc>
-        <w:tc>
-          <w:tcPr>
-            <w:tcW w:w="7105" w:type="dxa"/>
-          </w:tcPr>
-          <w:p/>
-        </w:tc>
-      </w:tr>
-      <w:tr>
-        <w:tc>
-          <w:tcPr>
-            <w:tcW w:w="2245" w:type="dxa"/>
-          </w:tcPr>
-          <w:p>
-            <w:proofErr w:type="spellStart"/>
-            <w:r>
-              <w:t>TaskMgrServelet</w:t>
-            </w:r>
-            <w:proofErr w:type="spellEnd"/>
-          </w:p>
-        </w:tc>
-        <w:tc>
-          <w:tcPr>
-            <w:tcW w:w="7105" w:type="dxa"/>
-          </w:tcPr>
-          <w:p>
-            <w:pPr>
-              <w:rPr>
-                <w:lang w:val="sv-SE"/>
-              </w:rPr>
-            </w:pPr>
-            <w:r>
-              <w:rPr>
-                <w:lang w:val="sv-SE"/>
-              </w:rPr>
               <w:t xml:space="preserve">Innehåller funktioner för att autentisera en användare. </w:t>
             </w:r>
           </w:p>
@@ -5527,7 +5811,7 @@
       </w:pPr>
     </w:p>
     <w:sectPr>
-      <w:footerReference w:type="default" r:id="rId28"/>
+      <w:footerReference w:type="default" r:id="rId29"/>
       <w:pgSz w:w="12240" w:h="15840"/>
       <w:pgMar w:top="1440" w:right="1440" w:bottom="1440" w:left="1440" w:header="708" w:footer="708" w:gutter="0"/>
       <w:pgNumType w:start="0"/>
@@ -5603,7 +5887,7 @@
         <w:noProof/>
         <w:color w:val="5B9BD5" w:themeColor="accent1"/>
       </w:rPr>
-      <w:t>13</w:t>
+      <w:t>2</w:t>
     </w:r>
     <w:r>
       <w:rPr>
@@ -7660,6 +7944,13 @@
         </dgm:presLayoutVars>
       </dgm:prSet>
       <dgm:spPr/>
+      <dgm:t>
+        <a:bodyPr/>
+        <a:lstStyle/>
+        <a:p>
+          <a:endParaRPr lang="sv-SE"/>
+        </a:p>
+      </dgm:t>
     </dgm:pt>
     <dgm:pt modelId="{BDD26D52-C514-4295-9883-F7D86027CA0D}" type="pres">
       <dgm:prSet presAssocID="{7B37C3E4-CFF3-41BB-84DD-52D736E3C550}" presName="vertOne" presStyleCnt="0"/>
@@ -7740,24 +8031,24 @@
     </dgm:pt>
   </dgm:ptLst>
   <dgm:cxnLst>
-    <dgm:cxn modelId="{59573BA8-491C-47A9-9337-F82D150E38DF}" type="presOf" srcId="{82BAE333-52E6-4BEB-9A96-CA213A90522E}" destId="{91652968-6BB8-4C76-9C1F-70CA59483A4B}" srcOrd="0" destOrd="0" presId="urn:microsoft.com/office/officeart/2005/8/layout/architecture"/>
-    <dgm:cxn modelId="{E6EA0F7D-1304-4172-9E33-9BE7F0606EF7}" type="presOf" srcId="{68EED4C6-DBF2-44D5-90CA-3842B3313122}" destId="{4C7B7A86-0309-4C05-8865-AE2C7EE7ECDC}" srcOrd="0" destOrd="0" presId="urn:microsoft.com/office/officeart/2005/8/layout/architecture"/>
-    <dgm:cxn modelId="{516B6E56-5DE3-4F08-B7F2-913431AD90AB}" type="presOf" srcId="{3375DD4B-6F4A-422B-BAA8-601507FF705F}" destId="{66926856-9206-4315-B58B-BBAC943E4B89}" srcOrd="0" destOrd="0" presId="urn:microsoft.com/office/officeart/2005/8/layout/architecture"/>
     <dgm:cxn modelId="{6A8C7BA3-2C44-493B-8473-63E6AE8C3484}" srcId="{3375DD4B-6F4A-422B-BAA8-601507FF705F}" destId="{7B37C3E4-CFF3-41BB-84DD-52D736E3C550}" srcOrd="0" destOrd="0" parTransId="{82088400-28B4-459A-A3D7-76C2A2E34286}" sibTransId="{4C69E859-89C7-4BDB-8D24-70E423A56B18}"/>
+    <dgm:cxn modelId="{A828D156-2D99-4FCB-AFA6-6BB8BF508A4F}" type="presOf" srcId="{82BAE333-52E6-4BEB-9A96-CA213A90522E}" destId="{91652968-6BB8-4C76-9C1F-70CA59483A4B}" srcOrd="0" destOrd="0" presId="urn:microsoft.com/office/officeart/2005/8/layout/architecture"/>
+    <dgm:cxn modelId="{4D6FF6AB-F44C-4D1A-91B1-7AC2F332C7E8}" type="presOf" srcId="{3375DD4B-6F4A-422B-BAA8-601507FF705F}" destId="{66926856-9206-4315-B58B-BBAC943E4B89}" srcOrd="0" destOrd="0" presId="urn:microsoft.com/office/officeart/2005/8/layout/architecture"/>
     <dgm:cxn modelId="{407E2572-62D0-4F51-84B3-1B5B776AA0AB}" srcId="{7B37C3E4-CFF3-41BB-84DD-52D736E3C550}" destId="{68EED4C6-DBF2-44D5-90CA-3842B3313122}" srcOrd="0" destOrd="0" parTransId="{893042EE-3D62-4345-B3A6-C87A249B2654}" sibTransId="{A657E873-05C4-4CB1-BD66-D37F3D51279A}"/>
-    <dgm:cxn modelId="{528E5B4B-0E9F-4F78-B9D7-5A12932C0D77}" type="presOf" srcId="{7B37C3E4-CFF3-41BB-84DD-52D736E3C550}" destId="{529D5911-35D3-42E1-931F-A7D5671727FB}" srcOrd="0" destOrd="0" presId="urn:microsoft.com/office/officeart/2005/8/layout/architecture"/>
+    <dgm:cxn modelId="{31B59E36-18DA-4BF3-87FB-5046B3F1A2FB}" type="presOf" srcId="{7B37C3E4-CFF3-41BB-84DD-52D736E3C550}" destId="{529D5911-35D3-42E1-931F-A7D5671727FB}" srcOrd="0" destOrd="0" presId="urn:microsoft.com/office/officeart/2005/8/layout/architecture"/>
     <dgm:cxn modelId="{50E8F92F-8724-4AC4-B38B-97A066F7597C}" srcId="{68EED4C6-DBF2-44D5-90CA-3842B3313122}" destId="{82BAE333-52E6-4BEB-9A96-CA213A90522E}" srcOrd="0" destOrd="0" parTransId="{6CB82841-29AA-4D40-8DF7-4F9DCA3DA4A7}" sibTransId="{B8ACB62B-864E-4B47-A2AE-36BA352CE0D8}"/>
-    <dgm:cxn modelId="{DFECB5C2-D02A-4463-A1CA-B8E6F9A35B55}" type="presParOf" srcId="{66926856-9206-4315-B58B-BBAC943E4B89}" destId="{BDD26D52-C514-4295-9883-F7D86027CA0D}" srcOrd="0" destOrd="0" presId="urn:microsoft.com/office/officeart/2005/8/layout/architecture"/>
-    <dgm:cxn modelId="{2C4777C7-B0FE-41B7-A259-C58F57409E68}" type="presParOf" srcId="{BDD26D52-C514-4295-9883-F7D86027CA0D}" destId="{529D5911-35D3-42E1-931F-A7D5671727FB}" srcOrd="0" destOrd="0" presId="urn:microsoft.com/office/officeart/2005/8/layout/architecture"/>
-    <dgm:cxn modelId="{3A368D9A-324C-4565-A92E-A14F92C42CAB}" type="presParOf" srcId="{BDD26D52-C514-4295-9883-F7D86027CA0D}" destId="{7CCF5549-A9B3-44A2-B9BF-C89231691BFD}" srcOrd="1" destOrd="0" presId="urn:microsoft.com/office/officeart/2005/8/layout/architecture"/>
-    <dgm:cxn modelId="{CD39494B-999F-45E2-822B-EF19AB69CED4}" type="presParOf" srcId="{BDD26D52-C514-4295-9883-F7D86027CA0D}" destId="{EE553092-238A-4D15-B286-2BA4F0E06D21}" srcOrd="2" destOrd="0" presId="urn:microsoft.com/office/officeart/2005/8/layout/architecture"/>
-    <dgm:cxn modelId="{DF1A1DBD-7C06-4BC3-80FB-55556BA347EC}" type="presParOf" srcId="{EE553092-238A-4D15-B286-2BA4F0E06D21}" destId="{4AC2DF76-DEFB-44F0-A698-E9319B95C8DF}" srcOrd="0" destOrd="0" presId="urn:microsoft.com/office/officeart/2005/8/layout/architecture"/>
-    <dgm:cxn modelId="{B774BD38-8FBB-40CA-A562-340F75D3C056}" type="presParOf" srcId="{4AC2DF76-DEFB-44F0-A698-E9319B95C8DF}" destId="{4C7B7A86-0309-4C05-8865-AE2C7EE7ECDC}" srcOrd="0" destOrd="0" presId="urn:microsoft.com/office/officeart/2005/8/layout/architecture"/>
-    <dgm:cxn modelId="{1F196390-BE37-4E0E-B00C-943A107F5BE9}" type="presParOf" srcId="{4AC2DF76-DEFB-44F0-A698-E9319B95C8DF}" destId="{DDA76E24-31A7-46E3-92D3-9FF5E061388A}" srcOrd="1" destOrd="0" presId="urn:microsoft.com/office/officeart/2005/8/layout/architecture"/>
-    <dgm:cxn modelId="{652E7002-699E-48B1-9CE6-FB04830FBB63}" type="presParOf" srcId="{4AC2DF76-DEFB-44F0-A698-E9319B95C8DF}" destId="{DF0CB371-7A0E-41EF-9249-0DBBA55EFC08}" srcOrd="2" destOrd="0" presId="urn:microsoft.com/office/officeart/2005/8/layout/architecture"/>
-    <dgm:cxn modelId="{6A4CF456-B5CF-4158-9D89-5893FCD3A625}" type="presParOf" srcId="{DF0CB371-7A0E-41EF-9249-0DBBA55EFC08}" destId="{5AB3B24E-8B7B-4069-8584-95B3C68DE83F}" srcOrd="0" destOrd="0" presId="urn:microsoft.com/office/officeart/2005/8/layout/architecture"/>
-    <dgm:cxn modelId="{93D41066-9675-4A92-9B9C-4AB043BC77F4}" type="presParOf" srcId="{5AB3B24E-8B7B-4069-8584-95B3C68DE83F}" destId="{91652968-6BB8-4C76-9C1F-70CA59483A4B}" srcOrd="0" destOrd="0" presId="urn:microsoft.com/office/officeart/2005/8/layout/architecture"/>
-    <dgm:cxn modelId="{58E17D65-6241-4F95-89A8-8A54F6E0B066}" type="presParOf" srcId="{5AB3B24E-8B7B-4069-8584-95B3C68DE83F}" destId="{4E2A673D-EAE4-4D6E-832F-F6717C5085B6}" srcOrd="1" destOrd="0" presId="urn:microsoft.com/office/officeart/2005/8/layout/architecture"/>
+    <dgm:cxn modelId="{53AEFD44-EFB4-4678-B07F-772BC2AE5514}" type="presOf" srcId="{68EED4C6-DBF2-44D5-90CA-3842B3313122}" destId="{4C7B7A86-0309-4C05-8865-AE2C7EE7ECDC}" srcOrd="0" destOrd="0" presId="urn:microsoft.com/office/officeart/2005/8/layout/architecture"/>
+    <dgm:cxn modelId="{435E549E-03EA-4388-9BDC-8BB96E235E1C}" type="presParOf" srcId="{66926856-9206-4315-B58B-BBAC943E4B89}" destId="{BDD26D52-C514-4295-9883-F7D86027CA0D}" srcOrd="0" destOrd="0" presId="urn:microsoft.com/office/officeart/2005/8/layout/architecture"/>
+    <dgm:cxn modelId="{47EF24FD-F822-4F13-B865-74801AF91CBB}" type="presParOf" srcId="{BDD26D52-C514-4295-9883-F7D86027CA0D}" destId="{529D5911-35D3-42E1-931F-A7D5671727FB}" srcOrd="0" destOrd="0" presId="urn:microsoft.com/office/officeart/2005/8/layout/architecture"/>
+    <dgm:cxn modelId="{4DDC309A-14EC-47D6-8B45-7947412842AC}" type="presParOf" srcId="{BDD26D52-C514-4295-9883-F7D86027CA0D}" destId="{7CCF5549-A9B3-44A2-B9BF-C89231691BFD}" srcOrd="1" destOrd="0" presId="urn:microsoft.com/office/officeart/2005/8/layout/architecture"/>
+    <dgm:cxn modelId="{DE9BFACF-17F5-4C79-B92C-D3DC34EB5C7A}" type="presParOf" srcId="{BDD26D52-C514-4295-9883-F7D86027CA0D}" destId="{EE553092-238A-4D15-B286-2BA4F0E06D21}" srcOrd="2" destOrd="0" presId="urn:microsoft.com/office/officeart/2005/8/layout/architecture"/>
+    <dgm:cxn modelId="{10E8C765-0BEF-42BB-8BBD-DBEC026A92F6}" type="presParOf" srcId="{EE553092-238A-4D15-B286-2BA4F0E06D21}" destId="{4AC2DF76-DEFB-44F0-A698-E9319B95C8DF}" srcOrd="0" destOrd="0" presId="urn:microsoft.com/office/officeart/2005/8/layout/architecture"/>
+    <dgm:cxn modelId="{095BF32D-7DDF-46A2-B48D-4E2B0F0DB33F}" type="presParOf" srcId="{4AC2DF76-DEFB-44F0-A698-E9319B95C8DF}" destId="{4C7B7A86-0309-4C05-8865-AE2C7EE7ECDC}" srcOrd="0" destOrd="0" presId="urn:microsoft.com/office/officeart/2005/8/layout/architecture"/>
+    <dgm:cxn modelId="{A796A924-AE17-4037-8DEF-05B711CDD1EE}" type="presParOf" srcId="{4AC2DF76-DEFB-44F0-A698-E9319B95C8DF}" destId="{DDA76E24-31A7-46E3-92D3-9FF5E061388A}" srcOrd="1" destOrd="0" presId="urn:microsoft.com/office/officeart/2005/8/layout/architecture"/>
+    <dgm:cxn modelId="{C6F00971-02C1-4200-8053-4DE3D5D7269C}" type="presParOf" srcId="{4AC2DF76-DEFB-44F0-A698-E9319B95C8DF}" destId="{DF0CB371-7A0E-41EF-9249-0DBBA55EFC08}" srcOrd="2" destOrd="0" presId="urn:microsoft.com/office/officeart/2005/8/layout/architecture"/>
+    <dgm:cxn modelId="{796CC650-0649-420C-B81E-71ABBEBD3E56}" type="presParOf" srcId="{DF0CB371-7A0E-41EF-9249-0DBBA55EFC08}" destId="{5AB3B24E-8B7B-4069-8584-95B3C68DE83F}" srcOrd="0" destOrd="0" presId="urn:microsoft.com/office/officeart/2005/8/layout/architecture"/>
+    <dgm:cxn modelId="{57B2E566-CE68-4F3A-BDAC-5DBE26C6618F}" type="presParOf" srcId="{5AB3B24E-8B7B-4069-8584-95B3C68DE83F}" destId="{91652968-6BB8-4C76-9C1F-70CA59483A4B}" srcOrd="0" destOrd="0" presId="urn:microsoft.com/office/officeart/2005/8/layout/architecture"/>
+    <dgm:cxn modelId="{3D09F8DB-6CAC-4F70-93E0-7F87E0527849}" type="presParOf" srcId="{5AB3B24E-8B7B-4069-8584-95B3C68DE83F}" destId="{4E2A673D-EAE4-4D6E-832F-F6717C5085B6}" srcOrd="1" destOrd="0" presId="urn:microsoft.com/office/officeart/2005/8/layout/architecture"/>
   </dgm:cxnLst>
   <dgm:bg/>
   <dgm:whole/>
@@ -9860,7 +10151,7 @@
 </file>
 
 <file path=customXml/itemProps2.xml><?xml version="1.0" encoding="utf-8"?>
-<ds:datastoreItem xmlns:ds="http://schemas.openxmlformats.org/officeDocument/2006/customXml" ds:itemID="{5DA2277A-E2DA-45E9-BF3A-F2A5C8D3FF14}">
+<ds:datastoreItem xmlns:ds="http://schemas.openxmlformats.org/officeDocument/2006/customXml" ds:itemID="{CB9FC281-4CAE-495B-91BD-00F031EB5BB1}">
   <ds:schemaRefs>
     <ds:schemaRef ds:uri="http://schemas.openxmlformats.org/officeDocument/2006/bibliography"/>
   </ds:schemaRefs>

</xml_diff>